<commit_message>
Handout HW 1 update
</commit_message>
<xml_diff>
--- a/handouts-raw/Assignment1.docx
+++ b/handouts-raw/Assignment1.docx
@@ -110,8 +110,6 @@
         </w:rPr>
         <w:t xml:space="preserve"> PST</w:t>
       </w:r>
-      <w:bookmarkStart w:id="0" w:name="_GoBack"/>
-      <w:bookmarkEnd w:id="0"/>
       <w:r>
         <w:rPr>
           <w:b/>
@@ -1159,7 +1157,19 @@
         <w:ind w:left="0" w:firstLine="0"/>
       </w:pPr>
       <w:r>
-        <w:t xml:space="preserve">For instance, there are several example worlds in the starter project, and your program should </w:t>
+        <w:t xml:space="preserve">For </w:t>
+      </w:r>
+      <w:r>
+        <w:t>examples</w:t>
+      </w:r>
+      <w:r>
+        <w:t xml:space="preserve">, there are several </w:t>
+      </w:r>
+      <w:r>
+        <w:t>sample</w:t>
+      </w:r>
+      <w:r>
+        <w:t xml:space="preserve"> worlds in the starter project, and your program should </w:t>
       </w:r>
       <w:r>
         <w:t>work correctly with all of them.</w:t>
@@ -1265,6 +1275,37 @@
     <w:p>
       <w:pPr>
         <w:pStyle w:val="Text"/>
+        <w:rPr>
+          <w:rFonts w:ascii="Times New Roman" w:hAnsi="Times New Roman" w:cs="Times New Roman"/>
+        </w:rPr>
+      </w:pPr>
+      <w:r>
+        <w:rPr>
+          <w:rFonts w:ascii="Times New Roman" w:hAnsi="Times New Roman" w:cs="Times New Roman"/>
+        </w:rPr>
+        <w:t>Karel starts at 1st Avenue and 1st Street, facing east, with an infinite number of beepers in its bag.</w:t>
+      </w:r>
+      <w:r>
+        <w:rPr>
+          <w:rFonts w:ascii="Times New Roman" w:hAnsi="Times New Roman" w:cs="Times New Roman"/>
+        </w:rPr>
+        <w:t xml:space="preserve">  </w:t>
+      </w:r>
+      <w:r>
+        <w:rPr>
+          <w:rFonts w:ascii="Times New Roman" w:hAnsi="Times New Roman" w:cs="Times New Roman"/>
+        </w:rPr>
+        <w:t>The initial state of the world includes no interior walls or beepers.</w:t>
+      </w:r>
+    </w:p>
+    <w:p>
+      <w:pPr>
+        <w:pStyle w:val="Separator"/>
+      </w:pPr>
+    </w:p>
+    <w:p>
+      <w:pPr>
+        <w:pStyle w:val="Text"/>
       </w:pPr>
       <w:r>
         <w:t xml:space="preserve">Your program should put the beepers in </w:t>
@@ -1289,7 +1330,10 @@
         <w:pStyle w:val="Text"/>
       </w:pPr>
       <w:r>
-        <w:t xml:space="preserve">As you think about how you will solve the problem, you should make sure that your solution works with checkerboards that are different in size from the standard </w:t>
+        <w:t xml:space="preserve">As you think about how to </w:t>
+      </w:r>
+      <w:r>
+        <w:t xml:space="preserve">solve the problem, you should make sure that your solution works with checkerboards that are different in size from the standard </w:t>
       </w:r>
       <w:r>
         <w:rPr>
@@ -1345,6 +1389,15 @@
       <w:r>
         <w:t>3 world:</w:t>
       </w:r>
+    </w:p>
+    <w:p>
+      <w:pPr>
+        <w:pStyle w:val="Separator"/>
+        <w:rPr>
+          <w:sz w:val="12"/>
+          <w:szCs w:val="12"/>
+        </w:rPr>
+      </w:pPr>
     </w:p>
     <w:p>
       <w:pPr>
@@ -1411,15 +1464,17 @@
     </w:p>
     <w:p>
       <w:pPr>
-        <w:pStyle w:val="Separator"/>
-      </w:pPr>
-    </w:p>
-    <w:p>
-      <w:pPr>
         <w:pStyle w:val="Text"/>
       </w:pPr>
       <w:r>
-        <w:t xml:space="preserve">This problem can be tricky, so we suggest developing it in stages using the technique of “stepwise refinement” </w:t>
+        <w:lastRenderedPageBreak/>
+        <w:t>T</w:t>
+      </w:r>
+      <w:r>
+        <w:t>he checkerboard</w:t>
+      </w:r>
+      <w:r>
+        <w:t xml:space="preserve"> problem can be tricky, so we suggest developing it in stages using the technique of “stepwise refinement” </w:t>
       </w:r>
       <w:r>
         <w:t xml:space="preserve">as described in the </w:t>
@@ -1431,11 +1486,7 @@
         <w:t>coursereader</w:t>
       </w:r>
       <w:r>
-        <w:t xml:space="preserve">.  For example,  write an initial </w:t>
-      </w:r>
-      <w:r>
-        <w:lastRenderedPageBreak/>
-        <w:t xml:space="preserve">version that just checkers a single row, or a single column, or some other chunk of the overall work.  Test it until you’re satisfied that </w:t>
+        <w:t xml:space="preserve">.  For example,  write an initial version that just checkers a single row, or a single column, or some other chunk of the overall work.  Test it until you’re satisfied that </w:t>
       </w:r>
       <w:r>
         <w:t>it</w:t>
@@ -1486,19 +1537,34 @@
         <w:t>P</w:t>
       </w:r>
       <w:r>
-        <w:t>rogram Karel to place a single beeper at the center of 1st Street. For example, if Karel starts in the world</w:t>
-      </w:r>
-      <w:r>
-        <w:t xml:space="preserve"> on the left, it should end </w:t>
+        <w:t>rogram Karel to place a single beeper at the center of 1st Street</w:t>
+      </w:r>
+      <w:r>
+        <w:t xml:space="preserve"> and </w:t>
       </w:r>
       <w:r>
         <w:rPr>
           <w:b/>
         </w:rPr>
-        <w:t>standing on</w:t>
-      </w:r>
-      <w:r>
-        <w:t xml:space="preserve"> a beeper in the position shown on the right.</w:t>
+        <w:t>finish</w:t>
+      </w:r>
+      <w:r>
+        <w:rPr>
+          <w:b/>
+        </w:rPr>
+        <w:t xml:space="preserve"> on top</w:t>
+      </w:r>
+      <w:r>
+        <w:t xml:space="preserve"> of that beeper</w:t>
+      </w:r>
+      <w:r>
+        <w:t xml:space="preserve">, </w:t>
+      </w:r>
+      <w:r>
+        <w:t>as illustrated in the following before-and-after diagram</w:t>
+      </w:r>
+      <w:r>
+        <w:t>.</w:t>
       </w:r>
     </w:p>
     <w:p>
@@ -1774,11 +1840,6 @@
     <w:p>
       <w:pPr>
         <w:pStyle w:val="Text"/>
-      </w:pPr>
-    </w:p>
-    <w:p>
-      <w:pPr>
-        <w:pStyle w:val="Text"/>
         <w:rPr>
           <w:rFonts w:ascii="Times New Roman" w:hAnsi="Times New Roman" w:cs="Times New Roman"/>
         </w:rPr>
@@ -1891,7 +1952,7 @@
         <w:rPr>
           <w:rFonts w:ascii="Times New Roman" w:hAnsi="Times New Roman" w:cs="Times New Roman"/>
         </w:rPr>
-        <w:t>The world need not be square, but you may assume that it is at least as tall as it is wide.</w:t>
+        <w:t>The world need not be square, but you may assume it is at least as tall as it is wide.</w:t>
       </w:r>
     </w:p>
     <w:p>
@@ -2115,7 +2176,25 @@
           <w:szCs w:val="24"/>
           <w:lang w:bidi="en-US"/>
         </w:rPr>
-        <w:t xml:space="preserve">A common mistake students make is to try to write the entire program without running or testing it.  Instead, we suggest an </w:t>
+        <w:t xml:space="preserve">A common mistake students make is to try to write </w:t>
+      </w:r>
+      <w:r>
+        <w:rPr>
+          <w:rFonts w:ascii="Times New Roman" w:eastAsia="Lucida Sans Unicode" w:hAnsi="Times New Roman" w:cs="Tahoma"/>
+          <w:kern w:val="3"/>
+          <w:szCs w:val="24"/>
+          <w:lang w:bidi="en-US"/>
+        </w:rPr>
+        <w:t>an</w:t>
+      </w:r>
+      <w:r>
+        <w:rPr>
+          <w:rFonts w:ascii="Times New Roman" w:eastAsia="Lucida Sans Unicode" w:hAnsi="Times New Roman" w:cs="Tahoma"/>
+          <w:kern w:val="3"/>
+          <w:szCs w:val="24"/>
+          <w:lang w:bidi="en-US"/>
+        </w:rPr>
+        <w:t xml:space="preserve"> entire program without running or testing it.  Instead, we suggest an </w:t>
       </w:r>
       <w:r>
         <w:rPr>
@@ -2134,7 +2213,25 @@
           <w:szCs w:val="24"/>
           <w:lang w:bidi="en-US"/>
         </w:rPr>
-        <w:t xml:space="preserve">: try solving a small part of the problem, running it to verify that what you wrote works properly, and then continue. As much as possible, also try to use the </w:t>
+        <w:t xml:space="preserve">: try solving a small part of the problem, running it to verify that what you wrote works properly, and then </w:t>
+      </w:r>
+      <w:r>
+        <w:rPr>
+          <w:rFonts w:ascii="Times New Roman" w:eastAsia="Lucida Sans Unicode" w:hAnsi="Times New Roman" w:cs="Tahoma"/>
+          <w:kern w:val="3"/>
+          <w:szCs w:val="24"/>
+          <w:lang w:bidi="en-US"/>
+        </w:rPr>
+        <w:t>continuing</w:t>
+      </w:r>
+      <w:r>
+        <w:rPr>
+          <w:rFonts w:ascii="Times New Roman" w:eastAsia="Lucida Sans Unicode" w:hAnsi="Times New Roman" w:cs="Tahoma"/>
+          <w:kern w:val="3"/>
+          <w:szCs w:val="24"/>
+          <w:lang w:bidi="en-US"/>
+        </w:rPr>
+        <w:t xml:space="preserve">. As much as possible, also try to use the </w:t>
       </w:r>
       <w:r>
         <w:rPr>
@@ -2799,16 +2896,16 @@
           <w:szCs w:val="24"/>
           <w:lang w:bidi="en-US"/>
         </w:rPr>
-        <w:t>Please remember to follow the Honor Code when working on this assignment.  Submit your own work and do not look at others</w:t>
-      </w:r>
-      <w:r>
-        <w:rPr>
-          <w:rFonts w:ascii="Times New Roman" w:eastAsia="Lucida Sans Unicode" w:hAnsi="Times New Roman" w:cs="Tahoma"/>
-          <w:kern w:val="3"/>
-          <w:szCs w:val="24"/>
-          <w:lang w:bidi="en-US"/>
-        </w:rPr>
-        <w:t>’</w:t>
+        <w:t>Please remember to follow the Honor Code when working on this assignment.  Submit your ow</w:t>
+      </w:r>
+      <w:r>
+        <w:rPr>
+          <w:rFonts w:ascii="Times New Roman" w:eastAsia="Lucida Sans Unicode" w:hAnsi="Times New Roman" w:cs="Tahoma"/>
+          <w:kern w:val="3"/>
+          <w:szCs w:val="24"/>
+          <w:lang w:bidi="en-US"/>
+        </w:rPr>
+        <w:t>n work and do not look at other people’s</w:t>
       </w:r>
       <w:r>
         <w:rPr>
@@ -2828,6 +2925,17 @@
         </w:rPr>
         <w:t xml:space="preserve">  </w:t>
       </w:r>
+      <w:r>
+        <w:rPr>
+          <w:rFonts w:ascii="Times New Roman" w:eastAsia="Lucida Sans Unicode" w:hAnsi="Times New Roman" w:cs="Tahoma"/>
+          <w:kern w:val="3"/>
+          <w:szCs w:val="24"/>
+          <w:lang w:bidi="en-US"/>
+        </w:rPr>
+        <w:t xml:space="preserve">Cite any help you receive.  </w:t>
+      </w:r>
+      <w:bookmarkStart w:id="0" w:name="_GoBack"/>
+      <w:bookmarkEnd w:id="0"/>
       <w:r>
         <w:rPr>
           <w:rFonts w:ascii="Times New Roman" w:eastAsia="Lucida Sans Unicode" w:hAnsi="Times New Roman" w:cs="Tahoma"/>
@@ -2948,7 +3056,7 @@
       <w:fldChar w:fldCharType="separate"/>
     </w:r>
     <w:r>
-      <w:t>2</w:t>
+      <w:t>5</w:t>
     </w:r>
     <w:r>
       <w:fldChar w:fldCharType="end"/>
@@ -2965,7 +3073,7 @@
   <w:abstractNum w:abstractNumId="0">
     <w:nsid w:val="FFFFFF1D"/>
     <w:multiLevelType w:val="multilevel"/>
-    <w:tmpl w:val="E7A65834"/>
+    <w:tmpl w:val="AFA4D9A8"/>
     <w:lvl w:ilvl="0">
       <w:start w:val="1"/>
       <w:numFmt w:val="bullet"/>

</xml_diff>

<commit_message>
adding assignment 1 (html page may need edits still)
</commit_message>
<xml_diff>
--- a/handouts-raw/Assignment1.docx
+++ b/handouts-raw/Assignment1.docx
@@ -10,7 +10,7 @@
         </w:tabs>
       </w:pPr>
       <w:r>
-        <w:t>Nick Troccoli</w:t>
+        <w:t>Colin Kincaid</w:t>
       </w:r>
       <w:r>
         <w:tab/>
@@ -33,7 +33,7 @@
         <w:tab/>
       </w:r>
       <w:r>
-        <w:t xml:space="preserve">            June 28, 2017</w:t>
+        <w:t xml:space="preserve">            June 27, 2018</w:t>
       </w:r>
     </w:p>
     <w:p>
@@ -132,7 +132,7 @@
           <w:sz w:val="36"/>
           <w:szCs w:val="36"/>
         </w:rPr>
-        <w:t>Wednesday</w:t>
+        <w:t>Thursday</w:t>
       </w:r>
       <w:r>
         <w:rPr>
@@ -319,18 +319,32 @@
         <w:rPr>
           <w:rFonts w:ascii="Times" w:hAnsi="Times"/>
         </w:rPr>
-        <w:t>This assignment consists of four Karel programs. There is a starter project including all of t</w:t>
-      </w:r>
+        <w:t xml:space="preserve">This assignment consists of four Karel programs. There is a starter project including </w:t>
+      </w:r>
+      <w:proofErr w:type="gramStart"/>
       <w:r>
         <w:rPr>
           <w:rFonts w:ascii="Times" w:hAnsi="Times"/>
         </w:rPr>
-        <w:t>hese problems on the CS 106A web</w:t>
+        <w:t>all of t</w:t>
       </w:r>
       <w:r>
         <w:rPr>
           <w:rFonts w:ascii="Times" w:hAnsi="Times"/>
         </w:rPr>
+        <w:t>hese</w:t>
+      </w:r>
+      <w:proofErr w:type="gramEnd"/>
+      <w:r>
+        <w:rPr>
+          <w:rFonts w:ascii="Times" w:hAnsi="Times"/>
+        </w:rPr>
+        <w:t xml:space="preserve"> problems on the CS 106A web</w:t>
+      </w:r>
+      <w:r>
+        <w:rPr>
+          <w:rFonts w:ascii="Times" w:hAnsi="Times"/>
+        </w:rPr>
         <w:t xml:space="preserve">site under the “Assignments” </w:t>
       </w:r>
       <w:r>
@@ -385,7 +399,21 @@
         <w:rPr>
           <w:rFonts w:ascii="Times" w:hAnsi="Times"/>
         </w:rPr>
-        <w:t>. From there, you need to edit the program files so that the assignment actually does what it’s supposed to do, which will involve a cycle of coding, testing, and debugging until everything works. The final step is to submit your assignment using the</w:t>
+        <w:t xml:space="preserve">. From there, you need to edit the program files so that the assignment </w:t>
+      </w:r>
+      <w:proofErr w:type="gramStart"/>
+      <w:r>
+        <w:rPr>
+          <w:rFonts w:ascii="Times" w:hAnsi="Times"/>
+        </w:rPr>
+        <w:t>actually does</w:t>
+      </w:r>
+      <w:proofErr w:type="gramEnd"/>
+      <w:r>
+        <w:rPr>
+          <w:rFonts w:ascii="Times" w:hAnsi="Times"/>
+        </w:rPr>
+        <w:t xml:space="preserve"> what it’s supposed to do, which will involve a cycle of coding, testing, and debugging until everything works. The final step is to submit your assignment using the</w:t>
       </w:r>
       <w:r>
         <w:rPr>
@@ -444,7 +472,43 @@
           <w:b/>
           <w:bCs/>
         </w:rPr>
-        <w:t>NOTE: you must limit yourself to using only the commands and syntax discussed in lecture or in the Karel coursereader in the Karel and SuperKarel classes.  Do not use other features of Java, even though Eclipse accepts them.  For example, do not use variables of any kind in your program.</w:t>
+        <w:t xml:space="preserve">NOTE: you must limit yourself to using only the commands and syntax discussed in lecture or in the Karel </w:t>
+      </w:r>
+      <w:proofErr w:type="spellStart"/>
+      <w:r>
+        <w:rPr>
+          <w:rFonts w:ascii="Times" w:hAnsi="Times"/>
+          <w:b/>
+          <w:bCs/>
+        </w:rPr>
+        <w:t>coursereader</w:t>
+      </w:r>
+      <w:proofErr w:type="spellEnd"/>
+      <w:r>
+        <w:rPr>
+          <w:rFonts w:ascii="Times" w:hAnsi="Times"/>
+          <w:b/>
+          <w:bCs/>
+        </w:rPr>
+        <w:t xml:space="preserve"> in the Karel and </w:t>
+      </w:r>
+      <w:proofErr w:type="spellStart"/>
+      <w:r>
+        <w:rPr>
+          <w:rFonts w:ascii="Times" w:hAnsi="Times"/>
+          <w:b/>
+          <w:bCs/>
+        </w:rPr>
+        <w:t>SuperKarel</w:t>
+      </w:r>
+      <w:proofErr w:type="spellEnd"/>
+      <w:r>
+        <w:rPr>
+          <w:rFonts w:ascii="Times" w:hAnsi="Times"/>
+          <w:b/>
+          <w:bCs/>
+        </w:rPr>
+        <w:t xml:space="preserve"> classes.  Do not use other features of Java, even though Eclipse accepts them.  For example, do not use variables of any kind in your program.</w:t>
       </w:r>
     </w:p>
     <w:p>
@@ -1558,13 +1622,7 @@
         <w:t xml:space="preserve"> of that beeper</w:t>
       </w:r>
       <w:r>
-        <w:t xml:space="preserve">, </w:t>
-      </w:r>
-      <w:r>
-        <w:t>as illustrated in the following before-and-after diagram</w:t>
-      </w:r>
-      <w:r>
-        <w:t>.</w:t>
+        <w:t>, as illustrated in the following before-and-after diagram.</w:t>
       </w:r>
     </w:p>
     <w:p>
@@ -2280,6 +2338,7 @@
           <w:lang w:bidi="en-US"/>
         </w:rPr>
       </w:pPr>
+      <w:proofErr w:type="gramStart"/>
       <w:r>
         <w:rPr>
           <w:rFonts w:ascii="Times New Roman" w:eastAsia="Lucida Sans Unicode" w:hAnsi="Times New Roman" w:cs="Tahoma"/>
@@ -2296,7 +2355,17 @@
           <w:szCs w:val="24"/>
           <w:lang w:bidi="en-US"/>
         </w:rPr>
-        <w:t xml:space="preserve"> of the Karel problems you will solve</w:t>
+        <w:t xml:space="preserve"> of</w:t>
+      </w:r>
+      <w:proofErr w:type="gramEnd"/>
+      <w:r>
+        <w:rPr>
+          <w:rFonts w:ascii="Times New Roman" w:eastAsia="Lucida Sans Unicode" w:hAnsi="Times New Roman" w:cs="Tahoma"/>
+          <w:kern w:val="3"/>
+          <w:szCs w:val="24"/>
+          <w:lang w:bidi="en-US"/>
+        </w:rPr>
+        <w:t xml:space="preserve"> the Karel problems you will solve</w:t>
       </w:r>
       <w:r>
         <w:rPr>
@@ -2316,6 +2385,7 @@
         </w:rPr>
         <w:t xml:space="preserve">except for </w:t>
       </w:r>
+      <w:proofErr w:type="spellStart"/>
       <w:r>
         <w:rPr>
           <w:rFonts w:ascii="Courier New" w:eastAsia="Lucida Sans Unicode" w:hAnsi="Courier New" w:cs="Tahoma"/>
@@ -2328,6 +2398,7 @@
         </w:rPr>
         <w:t>CollectNewspaperKarel</w:t>
       </w:r>
+      <w:proofErr w:type="spellEnd"/>
       <w:r>
         <w:rPr>
           <w:rFonts w:ascii="Times New Roman" w:eastAsia="Lucida Sans Unicode" w:hAnsi="Times New Roman" w:cs="Tahoma"/>
@@ -2382,6 +2453,7 @@
         </w:rPr>
         <w:t xml:space="preserve">except for </w:t>
       </w:r>
+      <w:proofErr w:type="spellStart"/>
       <w:r>
         <w:rPr>
           <w:rFonts w:ascii="Courier New" w:eastAsia="Lucida Sans Unicode" w:hAnsi="Courier New" w:cs="Tahoma"/>
@@ -2394,6 +2466,7 @@
         </w:rPr>
         <w:t>CollectNewspaperKarel</w:t>
       </w:r>
+      <w:proofErr w:type="spellEnd"/>
       <w:r>
         <w:rPr>
           <w:rFonts w:ascii="Times New Roman" w:eastAsia="Lucida Sans Unicode" w:hAnsi="Times New Roman" w:cs="Tahoma"/>
@@ -2624,6 +2697,8 @@
         </w:rPr>
         <w:t>.  You can run your program in various worlds to help check your behavior for various test cases.  Your code should compile without any errors or warnings in Eclipse, and should work with the existing support code and input files as given.  All programs should terminate gracefully; that is, the bottom Karel status bar should say, “Finished running” when your code is finished.  This means Karel has finished executing commands.</w:t>
       </w:r>
+      <w:bookmarkStart w:id="0" w:name="_GoBack"/>
+      <w:bookmarkEnd w:id="0"/>
     </w:p>
     <w:p>
       <w:pPr>
@@ -2934,8 +3009,6 @@
         </w:rPr>
         <w:t xml:space="preserve">Cite any help you receive.  </w:t>
       </w:r>
-      <w:bookmarkStart w:id="0" w:name="_GoBack"/>
-      <w:bookmarkEnd w:id="0"/>
       <w:r>
         <w:rPr>
           <w:rFonts w:ascii="Times New Roman" w:eastAsia="Lucida Sans Unicode" w:hAnsi="Times New Roman" w:cs="Tahoma"/>
@@ -2979,7 +3052,27 @@
           <w:szCs w:val="24"/>
           <w:lang w:bidi="en-US"/>
         </w:rPr>
-        <w:t>If you need help, please stop by the LaIR or office hours!</w:t>
+        <w:t xml:space="preserve">If you need help, please stop by the </w:t>
+      </w:r>
+      <w:proofErr w:type="spellStart"/>
+      <w:r>
+        <w:rPr>
+          <w:rFonts w:ascii="Times New Roman" w:eastAsia="Lucida Sans Unicode" w:hAnsi="Times New Roman" w:cs="Tahoma"/>
+          <w:kern w:val="3"/>
+          <w:szCs w:val="24"/>
+          <w:lang w:bidi="en-US"/>
+        </w:rPr>
+        <w:t>LaIR</w:t>
+      </w:r>
+      <w:proofErr w:type="spellEnd"/>
+      <w:r>
+        <w:rPr>
+          <w:rFonts w:ascii="Times New Roman" w:eastAsia="Lucida Sans Unicode" w:hAnsi="Times New Roman" w:cs="Tahoma"/>
+          <w:kern w:val="3"/>
+          <w:szCs w:val="24"/>
+          <w:lang w:bidi="en-US"/>
+        </w:rPr>
+        <w:t xml:space="preserve"> or office hours!</w:t>
       </w:r>
     </w:p>
     <w:sectPr>
@@ -3073,7 +3166,7 @@
   <w:abstractNum w:abstractNumId="0">
     <w:nsid w:val="FFFFFF1D"/>
     <w:multiLevelType w:val="multilevel"/>
-    <w:tmpl w:val="AFA4D9A8"/>
+    <w:tmpl w:val="F5AA1E3C"/>
     <w:lvl w:ilvl="0">
       <w:start w:val="1"/>
       <w:numFmt w:val="bullet"/>

</xml_diff>

<commit_message>
Due date consistency changes
</commit_message>
<xml_diff>
--- a/handouts-raw/Assignment1.docx
+++ b/handouts-raw/Assignment1.docx
@@ -1,6 +1,6 @@
 
 <file path=word/document.xml><?xml version="1.0" encoding="utf-8"?>
-<w:document xmlns:wpc="http://schemas.microsoft.com/office/word/2010/wordprocessingCanvas" xmlns:mo="http://schemas.microsoft.com/office/mac/office/2008/main" xmlns:mc="http://schemas.openxmlformats.org/markup-compatibility/2006" xmlns:mv="urn:schemas-microsoft-com:mac:vml" xmlns:o="urn:schemas-microsoft-com:office:office" xmlns:r="http://schemas.openxmlformats.org/officeDocument/2006/relationships" xmlns:m="http://schemas.openxmlformats.org/officeDocument/2006/math" xmlns:v="urn:schemas-microsoft-com:vml" xmlns:wp14="http://schemas.microsoft.com/office/word/2010/wordprocessingDrawing" xmlns:wp="http://schemas.openxmlformats.org/drawingml/2006/wordprocessingDrawing" xmlns:w10="urn:schemas-microsoft-com:office:word" xmlns:w="http://schemas.openxmlformats.org/wordprocessingml/2006/main" xmlns:w14="http://schemas.microsoft.com/office/word/2010/wordml" xmlns:w15="http://schemas.microsoft.com/office/word/2012/wordml" xmlns:wpg="http://schemas.microsoft.com/office/word/2010/wordprocessingGroup" xmlns:wpi="http://schemas.microsoft.com/office/word/2010/wordprocessingInk" xmlns:wne="http://schemas.microsoft.com/office/word/2006/wordml" xmlns:wps="http://schemas.microsoft.com/office/word/2010/wordprocessingShape" mc:Ignorable="w14 w15 wp14">
+<w:document xmlns:wpc="http://schemas.microsoft.com/office/word/2010/wordprocessingCanvas" xmlns:cx="http://schemas.microsoft.com/office/drawing/2014/chartex" xmlns:cx1="http://schemas.microsoft.com/office/drawing/2015/9/8/chartex" xmlns:cx2="http://schemas.microsoft.com/office/drawing/2015/10/21/chartex" xmlns:cx3="http://schemas.microsoft.com/office/drawing/2016/5/9/chartex" xmlns:cx4="http://schemas.microsoft.com/office/drawing/2016/5/10/chartex" xmlns:cx5="http://schemas.microsoft.com/office/drawing/2016/5/11/chartex" xmlns:cx6="http://schemas.microsoft.com/office/drawing/2016/5/12/chartex" xmlns:cx7="http://schemas.microsoft.com/office/drawing/2016/5/13/chartex" xmlns:cx8="http://schemas.microsoft.com/office/drawing/2016/5/14/chartex" xmlns:mc="http://schemas.openxmlformats.org/markup-compatibility/2006" xmlns:aink="http://schemas.microsoft.com/office/drawing/2016/ink" xmlns:am3d="http://schemas.microsoft.com/office/drawing/2017/model3d" xmlns:o="urn:schemas-microsoft-com:office:office" xmlns:r="http://schemas.openxmlformats.org/officeDocument/2006/relationships" xmlns:m="http://schemas.openxmlformats.org/officeDocument/2006/math" xmlns:v="urn:schemas-microsoft-com:vml" xmlns:wp14="http://schemas.microsoft.com/office/word/2010/wordprocessingDrawing" xmlns:wp="http://schemas.openxmlformats.org/drawingml/2006/wordprocessingDrawing" xmlns:w10="urn:schemas-microsoft-com:office:word" xmlns:w="http://schemas.openxmlformats.org/wordprocessingml/2006/main" xmlns:w14="http://schemas.microsoft.com/office/word/2010/wordml" xmlns:w15="http://schemas.microsoft.com/office/word/2012/wordml" xmlns:w16cid="http://schemas.microsoft.com/office/word/2016/wordml/cid" xmlns:w16se="http://schemas.microsoft.com/office/word/2015/wordml/symex" xmlns:wpg="http://schemas.microsoft.com/office/word/2010/wordprocessingGroup" xmlns:wpi="http://schemas.microsoft.com/office/word/2010/wordprocessingInk" xmlns:wne="http://schemas.microsoft.com/office/word/2006/wordml" xmlns:wps="http://schemas.microsoft.com/office/word/2010/wordprocessingShape" mc:Ignorable="w14 w15 w16se w16cid wp14">
   <w:body>
     <w:p>
       <w:pPr>
@@ -108,7 +108,17 @@
           <w:sz w:val="36"/>
           <w:szCs w:val="36"/>
         </w:rPr>
-        <w:t xml:space="preserve"> PST</w:t>
+        <w:t xml:space="preserve"> PD</w:t>
+      </w:r>
+      <w:bookmarkStart w:id="0" w:name="_GoBack"/>
+      <w:bookmarkEnd w:id="0"/>
+      <w:r>
+        <w:rPr>
+          <w:b/>
+          <w:sz w:val="36"/>
+          <w:szCs w:val="36"/>
+        </w:rPr>
+        <w:t>T</w:t>
       </w:r>
       <w:r>
         <w:rPr>
@@ -319,101 +329,73 @@
         <w:rPr>
           <w:rFonts w:ascii="Times" w:hAnsi="Times"/>
         </w:rPr>
-        <w:t xml:space="preserve">This assignment consists of four Karel programs. There is a starter project including </w:t>
-      </w:r>
-      <w:proofErr w:type="gramStart"/>
+        <w:t>This assignment consists of four Karel programs. There is a starter project including all of t</w:t>
+      </w:r>
       <w:r>
         <w:rPr>
           <w:rFonts w:ascii="Times" w:hAnsi="Times"/>
         </w:rPr>
-        <w:t>all of t</w:t>
+        <w:t>hese problems on the CS 106A web</w:t>
       </w:r>
       <w:r>
         <w:rPr>
           <w:rFonts w:ascii="Times" w:hAnsi="Times"/>
         </w:rPr>
-        <w:t>hese</w:t>
-      </w:r>
-      <w:proofErr w:type="gramEnd"/>
+        <w:t xml:space="preserve">site under the “Assignments” </w:t>
+      </w:r>
       <w:r>
         <w:rPr>
           <w:rFonts w:ascii="Times" w:hAnsi="Times"/>
         </w:rPr>
-        <w:t xml:space="preserve"> problems on the CS 106A web</w:t>
+        <w:t>dropdown</w:t>
       </w:r>
       <w:r>
         <w:rPr>
           <w:rFonts w:ascii="Times" w:hAnsi="Times"/>
         </w:rPr>
-        <w:t xml:space="preserve">site under the “Assignments” </w:t>
+        <w:t xml:space="preserve">. </w:t>
       </w:r>
       <w:r>
         <w:rPr>
           <w:rFonts w:ascii="Times" w:hAnsi="Times"/>
         </w:rPr>
-        <w:t>dropdown</w:t>
+        <w:t xml:space="preserve">First, you </w:t>
       </w:r>
       <w:r>
         <w:rPr>
           <w:rFonts w:ascii="Times" w:hAnsi="Times"/>
         </w:rPr>
-        <w:t xml:space="preserve">. </w:t>
+        <w:t xml:space="preserve">need to download </w:t>
       </w:r>
       <w:r>
         <w:rPr>
           <w:rFonts w:ascii="Times" w:hAnsi="Times"/>
         </w:rPr>
-        <w:t xml:space="preserve">First, you </w:t>
+        <w:t>and import the</w:t>
       </w:r>
       <w:r>
         <w:rPr>
           <w:rFonts w:ascii="Times" w:hAnsi="Times"/>
         </w:rPr>
-        <w:t xml:space="preserve">need to download </w:t>
+        <w:t xml:space="preserve"> starter project as described in </w:t>
       </w:r>
       <w:r>
         <w:rPr>
           <w:rFonts w:ascii="Times" w:hAnsi="Times"/>
         </w:rPr>
-        <w:t>and import the</w:t>
+        <w:t>the Eclipse instructions</w:t>
       </w:r>
       <w:r>
         <w:rPr>
           <w:rFonts w:ascii="Times" w:hAnsi="Times"/>
         </w:rPr>
-        <w:t xml:space="preserve"> starter project as described in </w:t>
+        <w:t xml:space="preserve"> in the sidebar on the course website</w:t>
       </w:r>
       <w:r>
         <w:rPr>
           <w:rFonts w:ascii="Times" w:hAnsi="Times"/>
         </w:rPr>
-        <w:t>the Eclipse instructions</w:t>
-      </w:r>
-      <w:r>
-        <w:rPr>
-          <w:rFonts w:ascii="Times" w:hAnsi="Times"/>
-        </w:rPr>
-        <w:t xml:space="preserve"> in the sidebar on the course website</w:t>
-      </w:r>
-      <w:r>
-        <w:rPr>
-          <w:rFonts w:ascii="Times" w:hAnsi="Times"/>
-        </w:rPr>
-        <w:t xml:space="preserve">. From there, you need to edit the program files so that the assignment </w:t>
-      </w:r>
-      <w:proofErr w:type="gramStart"/>
-      <w:r>
-        <w:rPr>
-          <w:rFonts w:ascii="Times" w:hAnsi="Times"/>
-        </w:rPr>
-        <w:t>actually does</w:t>
-      </w:r>
-      <w:proofErr w:type="gramEnd"/>
-      <w:r>
-        <w:rPr>
-          <w:rFonts w:ascii="Times" w:hAnsi="Times"/>
-        </w:rPr>
-        <w:t xml:space="preserve"> what it’s supposed to do, which will involve a cycle of coding, testing, and debugging until everything works. The final step is to submit your assignment using the</w:t>
+        <w:t>. From there, you need to edit the program files so that the assignment actually does what it’s supposed to do, which will involve a cycle of coding, testing, and debugging until everything works. The final step is to submit your assignment using the</w:t>
       </w:r>
       <w:r>
         <w:rPr>
@@ -472,43 +454,7 @@
           <w:b/>
           <w:bCs/>
         </w:rPr>
-        <w:t xml:space="preserve">NOTE: you must limit yourself to using only the commands and syntax discussed in lecture or in the Karel </w:t>
-      </w:r>
-      <w:proofErr w:type="spellStart"/>
-      <w:r>
-        <w:rPr>
-          <w:rFonts w:ascii="Times" w:hAnsi="Times"/>
-          <w:b/>
-          <w:bCs/>
-        </w:rPr>
-        <w:t>coursereader</w:t>
-      </w:r>
-      <w:proofErr w:type="spellEnd"/>
-      <w:r>
-        <w:rPr>
-          <w:rFonts w:ascii="Times" w:hAnsi="Times"/>
-          <w:b/>
-          <w:bCs/>
-        </w:rPr>
-        <w:t xml:space="preserve"> in the Karel and </w:t>
-      </w:r>
-      <w:proofErr w:type="spellStart"/>
-      <w:r>
-        <w:rPr>
-          <w:rFonts w:ascii="Times" w:hAnsi="Times"/>
-          <w:b/>
-          <w:bCs/>
-        </w:rPr>
-        <w:t>SuperKarel</w:t>
-      </w:r>
-      <w:proofErr w:type="spellEnd"/>
-      <w:r>
-        <w:rPr>
-          <w:rFonts w:ascii="Times" w:hAnsi="Times"/>
-          <w:b/>
-          <w:bCs/>
-        </w:rPr>
-        <w:t xml:space="preserve"> classes.  Do not use other features of Java, even though Eclipse accepts them.  For example, do not use variables of any kind in your program.</w:t>
+        <w:t>NOTE: you must limit yourself to using only the commands and syntax discussed in lecture or in the Karel coursereader in the Karel and SuperKarel classes.  Do not use other features of Java, even though Eclipse accepts them.  For example, do not use variables of any kind in your program.</w:t>
       </w:r>
     </w:p>
     <w:p>
@@ -2338,7 +2284,6 @@
           <w:lang w:bidi="en-US"/>
         </w:rPr>
       </w:pPr>
-      <w:proofErr w:type="gramStart"/>
       <w:r>
         <w:rPr>
           <w:rFonts w:ascii="Times New Roman" w:eastAsia="Lucida Sans Unicode" w:hAnsi="Times New Roman" w:cs="Tahoma"/>
@@ -2355,17 +2300,7 @@
           <w:szCs w:val="24"/>
           <w:lang w:bidi="en-US"/>
         </w:rPr>
-        <w:t xml:space="preserve"> of</w:t>
-      </w:r>
-      <w:proofErr w:type="gramEnd"/>
-      <w:r>
-        <w:rPr>
-          <w:rFonts w:ascii="Times New Roman" w:eastAsia="Lucida Sans Unicode" w:hAnsi="Times New Roman" w:cs="Tahoma"/>
-          <w:kern w:val="3"/>
-          <w:szCs w:val="24"/>
-          <w:lang w:bidi="en-US"/>
-        </w:rPr>
-        <w:t xml:space="preserve"> the Karel problems you will solve</w:t>
+        <w:t xml:space="preserve"> of the Karel problems you will solve</w:t>
       </w:r>
       <w:r>
         <w:rPr>
@@ -2385,7 +2320,6 @@
         </w:rPr>
         <w:t xml:space="preserve">except for </w:t>
       </w:r>
-      <w:proofErr w:type="spellStart"/>
       <w:r>
         <w:rPr>
           <w:rFonts w:ascii="Courier New" w:eastAsia="Lucida Sans Unicode" w:hAnsi="Courier New" w:cs="Tahoma"/>
@@ -2398,7 +2332,6 @@
         </w:rPr>
         <w:t>CollectNewspaperKarel</w:t>
       </w:r>
-      <w:proofErr w:type="spellEnd"/>
       <w:r>
         <w:rPr>
           <w:rFonts w:ascii="Times New Roman" w:eastAsia="Lucida Sans Unicode" w:hAnsi="Times New Roman" w:cs="Tahoma"/>
@@ -2453,7 +2386,6 @@
         </w:rPr>
         <w:t xml:space="preserve">except for </w:t>
       </w:r>
-      <w:proofErr w:type="spellStart"/>
       <w:r>
         <w:rPr>
           <w:rFonts w:ascii="Courier New" w:eastAsia="Lucida Sans Unicode" w:hAnsi="Courier New" w:cs="Tahoma"/>
@@ -2466,7 +2398,6 @@
         </w:rPr>
         <w:t>CollectNewspaperKarel</w:t>
       </w:r>
-      <w:proofErr w:type="spellEnd"/>
       <w:r>
         <w:rPr>
           <w:rFonts w:ascii="Times New Roman" w:eastAsia="Lucida Sans Unicode" w:hAnsi="Times New Roman" w:cs="Tahoma"/>
@@ -2697,8 +2628,6 @@
         </w:rPr>
         <w:t>.  You can run your program in various worlds to help check your behavior for various test cases.  Your code should compile without any errors or warnings in Eclipse, and should work with the existing support code and input files as given.  All programs should terminate gracefully; that is, the bottom Karel status bar should say, “Finished running” when your code is finished.  This means Karel has finished executing commands.</w:t>
       </w:r>
-      <w:bookmarkStart w:id="0" w:name="_GoBack"/>
-      <w:bookmarkEnd w:id="0"/>
     </w:p>
     <w:p>
       <w:pPr>
@@ -3052,27 +2981,7 @@
           <w:szCs w:val="24"/>
           <w:lang w:bidi="en-US"/>
         </w:rPr>
-        <w:t xml:space="preserve">If you need help, please stop by the </w:t>
-      </w:r>
-      <w:proofErr w:type="spellStart"/>
-      <w:r>
-        <w:rPr>
-          <w:rFonts w:ascii="Times New Roman" w:eastAsia="Lucida Sans Unicode" w:hAnsi="Times New Roman" w:cs="Tahoma"/>
-          <w:kern w:val="3"/>
-          <w:szCs w:val="24"/>
-          <w:lang w:bidi="en-US"/>
-        </w:rPr>
-        <w:t>LaIR</w:t>
-      </w:r>
-      <w:proofErr w:type="spellEnd"/>
-      <w:r>
-        <w:rPr>
-          <w:rFonts w:ascii="Times New Roman" w:eastAsia="Lucida Sans Unicode" w:hAnsi="Times New Roman" w:cs="Tahoma"/>
-          <w:kern w:val="3"/>
-          <w:szCs w:val="24"/>
-          <w:lang w:bidi="en-US"/>
-        </w:rPr>
-        <w:t xml:space="preserve"> or office hours!</w:t>
+        <w:t>If you need help, please stop by the LaIR or office hours!</w:t>
       </w:r>
     </w:p>
     <w:sectPr>
@@ -3089,7 +2998,7 @@
 </file>
 
 <file path=word/endnotes.xml><?xml version="1.0" encoding="utf-8"?>
-<w:endnotes xmlns:wpc="http://schemas.microsoft.com/office/word/2010/wordprocessingCanvas" xmlns:mo="http://schemas.microsoft.com/office/mac/office/2008/main" xmlns:mc="http://schemas.openxmlformats.org/markup-compatibility/2006" xmlns:mv="urn:schemas-microsoft-com:mac:vml" xmlns:o="urn:schemas-microsoft-com:office:office" xmlns:r="http://schemas.openxmlformats.org/officeDocument/2006/relationships" xmlns:m="http://schemas.openxmlformats.org/officeDocument/2006/math" xmlns:v="urn:schemas-microsoft-com:vml" xmlns:wp14="http://schemas.microsoft.com/office/word/2010/wordprocessingDrawing" xmlns:wp="http://schemas.openxmlformats.org/drawingml/2006/wordprocessingDrawing" xmlns:w10="urn:schemas-microsoft-com:office:word" xmlns:w="http://schemas.openxmlformats.org/wordprocessingml/2006/main" xmlns:w14="http://schemas.microsoft.com/office/word/2010/wordml" xmlns:w15="http://schemas.microsoft.com/office/word/2012/wordml" xmlns:wpg="http://schemas.microsoft.com/office/word/2010/wordprocessingGroup" xmlns:wpi="http://schemas.microsoft.com/office/word/2010/wordprocessingInk" xmlns:wne="http://schemas.microsoft.com/office/word/2006/wordml" xmlns:wps="http://schemas.microsoft.com/office/word/2010/wordprocessingShape" mc:Ignorable="w14 w15 wp14">
+<w:endnotes xmlns:wpc="http://schemas.microsoft.com/office/word/2010/wordprocessingCanvas" xmlns:cx="http://schemas.microsoft.com/office/drawing/2014/chartex" xmlns:cx1="http://schemas.microsoft.com/office/drawing/2015/9/8/chartex" xmlns:cx2="http://schemas.microsoft.com/office/drawing/2015/10/21/chartex" xmlns:cx3="http://schemas.microsoft.com/office/drawing/2016/5/9/chartex" xmlns:cx4="http://schemas.microsoft.com/office/drawing/2016/5/10/chartex" xmlns:cx5="http://schemas.microsoft.com/office/drawing/2016/5/11/chartex" xmlns:cx6="http://schemas.microsoft.com/office/drawing/2016/5/12/chartex" xmlns:cx7="http://schemas.microsoft.com/office/drawing/2016/5/13/chartex" xmlns:cx8="http://schemas.microsoft.com/office/drawing/2016/5/14/chartex" xmlns:mc="http://schemas.openxmlformats.org/markup-compatibility/2006" xmlns:aink="http://schemas.microsoft.com/office/drawing/2016/ink" xmlns:am3d="http://schemas.microsoft.com/office/drawing/2017/model3d" xmlns:o="urn:schemas-microsoft-com:office:office" xmlns:r="http://schemas.openxmlformats.org/officeDocument/2006/relationships" xmlns:m="http://schemas.openxmlformats.org/officeDocument/2006/math" xmlns:v="urn:schemas-microsoft-com:vml" xmlns:wp14="http://schemas.microsoft.com/office/word/2010/wordprocessingDrawing" xmlns:wp="http://schemas.openxmlformats.org/drawingml/2006/wordprocessingDrawing" xmlns:w10="urn:schemas-microsoft-com:office:word" xmlns:w="http://schemas.openxmlformats.org/wordprocessingml/2006/main" xmlns:w14="http://schemas.microsoft.com/office/word/2010/wordml" xmlns:w15="http://schemas.microsoft.com/office/word/2012/wordml" xmlns:w16cid="http://schemas.microsoft.com/office/word/2016/wordml/cid" xmlns:w16se="http://schemas.microsoft.com/office/word/2015/wordml/symex" xmlns:wpg="http://schemas.microsoft.com/office/word/2010/wordprocessingGroup" xmlns:wpi="http://schemas.microsoft.com/office/word/2010/wordprocessingInk" xmlns:wne="http://schemas.microsoft.com/office/word/2006/wordml" xmlns:wps="http://schemas.microsoft.com/office/word/2010/wordprocessingShape" mc:Ignorable="w14 w15 w16se w16cid wp14">
   <w:endnote w:type="separator" w:id="-1">
     <w:p>
       <w:r>
@@ -3108,7 +3017,7 @@
 </file>
 
 <file path=word/footnotes.xml><?xml version="1.0" encoding="utf-8"?>
-<w:footnotes xmlns:wpc="http://schemas.microsoft.com/office/word/2010/wordprocessingCanvas" xmlns:mo="http://schemas.microsoft.com/office/mac/office/2008/main" xmlns:mc="http://schemas.openxmlformats.org/markup-compatibility/2006" xmlns:mv="urn:schemas-microsoft-com:mac:vml" xmlns:o="urn:schemas-microsoft-com:office:office" xmlns:r="http://schemas.openxmlformats.org/officeDocument/2006/relationships" xmlns:m="http://schemas.openxmlformats.org/officeDocument/2006/math" xmlns:v="urn:schemas-microsoft-com:vml" xmlns:wp14="http://schemas.microsoft.com/office/word/2010/wordprocessingDrawing" xmlns:wp="http://schemas.openxmlformats.org/drawingml/2006/wordprocessingDrawing" xmlns:w10="urn:schemas-microsoft-com:office:word" xmlns:w="http://schemas.openxmlformats.org/wordprocessingml/2006/main" xmlns:w14="http://schemas.microsoft.com/office/word/2010/wordml" xmlns:w15="http://schemas.microsoft.com/office/word/2012/wordml" xmlns:wpg="http://schemas.microsoft.com/office/word/2010/wordprocessingGroup" xmlns:wpi="http://schemas.microsoft.com/office/word/2010/wordprocessingInk" xmlns:wne="http://schemas.microsoft.com/office/word/2006/wordml" xmlns:wps="http://schemas.microsoft.com/office/word/2010/wordprocessingShape" mc:Ignorable="w14 w15 wp14">
+<w:footnotes xmlns:wpc="http://schemas.microsoft.com/office/word/2010/wordprocessingCanvas" xmlns:cx="http://schemas.microsoft.com/office/drawing/2014/chartex" xmlns:cx1="http://schemas.microsoft.com/office/drawing/2015/9/8/chartex" xmlns:cx2="http://schemas.microsoft.com/office/drawing/2015/10/21/chartex" xmlns:cx3="http://schemas.microsoft.com/office/drawing/2016/5/9/chartex" xmlns:cx4="http://schemas.microsoft.com/office/drawing/2016/5/10/chartex" xmlns:cx5="http://schemas.microsoft.com/office/drawing/2016/5/11/chartex" xmlns:cx6="http://schemas.microsoft.com/office/drawing/2016/5/12/chartex" xmlns:cx7="http://schemas.microsoft.com/office/drawing/2016/5/13/chartex" xmlns:cx8="http://schemas.microsoft.com/office/drawing/2016/5/14/chartex" xmlns:mc="http://schemas.openxmlformats.org/markup-compatibility/2006" xmlns:aink="http://schemas.microsoft.com/office/drawing/2016/ink" xmlns:am3d="http://schemas.microsoft.com/office/drawing/2017/model3d" xmlns:o="urn:schemas-microsoft-com:office:office" xmlns:r="http://schemas.openxmlformats.org/officeDocument/2006/relationships" xmlns:m="http://schemas.openxmlformats.org/officeDocument/2006/math" xmlns:v="urn:schemas-microsoft-com:vml" xmlns:wp14="http://schemas.microsoft.com/office/word/2010/wordprocessingDrawing" xmlns:wp="http://schemas.openxmlformats.org/drawingml/2006/wordprocessingDrawing" xmlns:w10="urn:schemas-microsoft-com:office:word" xmlns:w="http://schemas.openxmlformats.org/wordprocessingml/2006/main" xmlns:w14="http://schemas.microsoft.com/office/word/2010/wordml" xmlns:w15="http://schemas.microsoft.com/office/word/2012/wordml" xmlns:w16cid="http://schemas.microsoft.com/office/word/2016/wordml/cid" xmlns:w16se="http://schemas.microsoft.com/office/word/2015/wordml/symex" xmlns:wpg="http://schemas.microsoft.com/office/word/2010/wordprocessingGroup" xmlns:wpi="http://schemas.microsoft.com/office/word/2010/wordprocessingInk" xmlns:wne="http://schemas.microsoft.com/office/word/2006/wordml" xmlns:wps="http://schemas.microsoft.com/office/word/2010/wordprocessingShape" mc:Ignorable="w14 w15 w16se w16cid wp14">
   <w:footnote w:type="separator" w:id="-1">
     <w:p>
       <w:r>
@@ -3127,7 +3036,7 @@
 </file>
 
 <file path=word/header1.xml><?xml version="1.0" encoding="utf-8"?>
-<w:hdr xmlns:wpc="http://schemas.microsoft.com/office/word/2010/wordprocessingCanvas" xmlns:mo="http://schemas.microsoft.com/office/mac/office/2008/main" xmlns:mc="http://schemas.openxmlformats.org/markup-compatibility/2006" xmlns:mv="urn:schemas-microsoft-com:mac:vml" xmlns:o="urn:schemas-microsoft-com:office:office" xmlns:r="http://schemas.openxmlformats.org/officeDocument/2006/relationships" xmlns:m="http://schemas.openxmlformats.org/officeDocument/2006/math" xmlns:v="urn:schemas-microsoft-com:vml" xmlns:wp14="http://schemas.microsoft.com/office/word/2010/wordprocessingDrawing" xmlns:wp="http://schemas.openxmlformats.org/drawingml/2006/wordprocessingDrawing" xmlns:w10="urn:schemas-microsoft-com:office:word" xmlns:w="http://schemas.openxmlformats.org/wordprocessingml/2006/main" xmlns:w14="http://schemas.microsoft.com/office/word/2010/wordml" xmlns:w15="http://schemas.microsoft.com/office/word/2012/wordml" xmlns:wpg="http://schemas.microsoft.com/office/word/2010/wordprocessingGroup" xmlns:wpi="http://schemas.microsoft.com/office/word/2010/wordprocessingInk" xmlns:wne="http://schemas.microsoft.com/office/word/2006/wordml" xmlns:wps="http://schemas.microsoft.com/office/word/2010/wordprocessingShape" mc:Ignorable="w14 w15 wp14">
+<w:hdr xmlns:wpc="http://schemas.microsoft.com/office/word/2010/wordprocessingCanvas" xmlns:cx="http://schemas.microsoft.com/office/drawing/2014/chartex" xmlns:cx1="http://schemas.microsoft.com/office/drawing/2015/9/8/chartex" xmlns:cx2="http://schemas.microsoft.com/office/drawing/2015/10/21/chartex" xmlns:cx3="http://schemas.microsoft.com/office/drawing/2016/5/9/chartex" xmlns:cx4="http://schemas.microsoft.com/office/drawing/2016/5/10/chartex" xmlns:cx5="http://schemas.microsoft.com/office/drawing/2016/5/11/chartex" xmlns:cx6="http://schemas.microsoft.com/office/drawing/2016/5/12/chartex" xmlns:cx7="http://schemas.microsoft.com/office/drawing/2016/5/13/chartex" xmlns:cx8="http://schemas.microsoft.com/office/drawing/2016/5/14/chartex" xmlns:mc="http://schemas.openxmlformats.org/markup-compatibility/2006" xmlns:aink="http://schemas.microsoft.com/office/drawing/2016/ink" xmlns:am3d="http://schemas.microsoft.com/office/drawing/2017/model3d" xmlns:o="urn:schemas-microsoft-com:office:office" xmlns:r="http://schemas.openxmlformats.org/officeDocument/2006/relationships" xmlns:m="http://schemas.openxmlformats.org/officeDocument/2006/math" xmlns:v="urn:schemas-microsoft-com:vml" xmlns:wp14="http://schemas.microsoft.com/office/word/2010/wordprocessingDrawing" xmlns:wp="http://schemas.openxmlformats.org/drawingml/2006/wordprocessingDrawing" xmlns:w10="urn:schemas-microsoft-com:office:word" xmlns:w="http://schemas.openxmlformats.org/wordprocessingml/2006/main" xmlns:w14="http://schemas.microsoft.com/office/word/2010/wordml" xmlns:w15="http://schemas.microsoft.com/office/word/2012/wordml" xmlns:w16cid="http://schemas.microsoft.com/office/word/2016/wordml/cid" xmlns:w16se="http://schemas.microsoft.com/office/word/2015/wordml/symex" xmlns:wpg="http://schemas.microsoft.com/office/word/2010/wordprocessingGroup" xmlns:wpi="http://schemas.microsoft.com/office/word/2010/wordprocessingInk" xmlns:wne="http://schemas.microsoft.com/office/word/2006/wordml" xmlns:wps="http://schemas.microsoft.com/office/word/2010/wordprocessingShape" mc:Ignorable="w14 w15 w16se w16cid wp14">
   <w:p>
     <w:pPr>
       <w:pStyle w:val="Header"/>
@@ -3162,8 +3071,8 @@
 </file>
 
 <file path=word/numbering.xml><?xml version="1.0" encoding="utf-8"?>
-<w:numbering xmlns:wpc="http://schemas.microsoft.com/office/word/2010/wordprocessingCanvas" xmlns:mo="http://schemas.microsoft.com/office/mac/office/2008/main" xmlns:mc="http://schemas.openxmlformats.org/markup-compatibility/2006" xmlns:mv="urn:schemas-microsoft-com:mac:vml" xmlns:o="urn:schemas-microsoft-com:office:office" xmlns:r="http://schemas.openxmlformats.org/officeDocument/2006/relationships" xmlns:m="http://schemas.openxmlformats.org/officeDocument/2006/math" xmlns:v="urn:schemas-microsoft-com:vml" xmlns:wp14="http://schemas.microsoft.com/office/word/2010/wordprocessingDrawing" xmlns:wp="http://schemas.openxmlformats.org/drawingml/2006/wordprocessingDrawing" xmlns:w10="urn:schemas-microsoft-com:office:word" xmlns:w="http://schemas.openxmlformats.org/wordprocessingml/2006/main" xmlns:w14="http://schemas.microsoft.com/office/word/2010/wordml" xmlns:w15="http://schemas.microsoft.com/office/word/2012/wordml" xmlns:wpg="http://schemas.microsoft.com/office/word/2010/wordprocessingGroup" xmlns:wpi="http://schemas.microsoft.com/office/word/2010/wordprocessingInk" xmlns:wne="http://schemas.microsoft.com/office/word/2006/wordml" xmlns:wps="http://schemas.microsoft.com/office/word/2010/wordprocessingShape" mc:Ignorable="w14 w15 wp14">
-  <w:abstractNum w:abstractNumId="0">
+<w:numbering xmlns:wpc="http://schemas.microsoft.com/office/word/2010/wordprocessingCanvas" xmlns:cx="http://schemas.microsoft.com/office/drawing/2014/chartex" xmlns:cx1="http://schemas.microsoft.com/office/drawing/2015/9/8/chartex" xmlns:cx2="http://schemas.microsoft.com/office/drawing/2015/10/21/chartex" xmlns:cx3="http://schemas.microsoft.com/office/drawing/2016/5/9/chartex" xmlns:cx4="http://schemas.microsoft.com/office/drawing/2016/5/10/chartex" xmlns:cx5="http://schemas.microsoft.com/office/drawing/2016/5/11/chartex" xmlns:cx6="http://schemas.microsoft.com/office/drawing/2016/5/12/chartex" xmlns:cx7="http://schemas.microsoft.com/office/drawing/2016/5/13/chartex" xmlns:cx8="http://schemas.microsoft.com/office/drawing/2016/5/14/chartex" xmlns:mc="http://schemas.openxmlformats.org/markup-compatibility/2006" xmlns:aink="http://schemas.microsoft.com/office/drawing/2016/ink" xmlns:am3d="http://schemas.microsoft.com/office/drawing/2017/model3d" xmlns:o="urn:schemas-microsoft-com:office:office" xmlns:r="http://schemas.openxmlformats.org/officeDocument/2006/relationships" xmlns:m="http://schemas.openxmlformats.org/officeDocument/2006/math" xmlns:v="urn:schemas-microsoft-com:vml" xmlns:wp14="http://schemas.microsoft.com/office/word/2010/wordprocessingDrawing" xmlns:wp="http://schemas.openxmlformats.org/drawingml/2006/wordprocessingDrawing" xmlns:w10="urn:schemas-microsoft-com:office:word" xmlns:w="http://schemas.openxmlformats.org/wordprocessingml/2006/main" xmlns:w14="http://schemas.microsoft.com/office/word/2010/wordml" xmlns:w15="http://schemas.microsoft.com/office/word/2012/wordml" xmlns:w16cid="http://schemas.microsoft.com/office/word/2016/wordml/cid" xmlns:w16se="http://schemas.microsoft.com/office/word/2015/wordml/symex" xmlns:wpg="http://schemas.microsoft.com/office/word/2010/wordprocessingGroup" xmlns:wpi="http://schemas.microsoft.com/office/word/2010/wordprocessingInk" xmlns:wne="http://schemas.microsoft.com/office/word/2006/wordml" xmlns:wps="http://schemas.microsoft.com/office/word/2010/wordprocessingShape" mc:Ignorable="w14 w15 w16se w16cid wp14">
+  <w:abstractNum w:abstractNumId="0" w15:restartNumberingAfterBreak="0">
     <w:nsid w:val="FFFFFF1D"/>
     <w:multiLevelType w:val="multilevel"/>
     <w:tmpl w:val="F5AA1E3C"/>
@@ -3303,7 +3212,7 @@
       </w:rPr>
     </w:lvl>
   </w:abstractNum>
-  <w:abstractNum w:abstractNumId="1">
+  <w:abstractNum w:abstractNumId="1" w15:restartNumberingAfterBreak="0">
     <w:nsid w:val="00586006"/>
     <w:multiLevelType w:val="multilevel"/>
     <w:tmpl w:val="1A12AE46"/>
@@ -3398,7 +3307,7 @@
       </w:rPr>
     </w:lvl>
   </w:abstractNum>
-  <w:abstractNum w:abstractNumId="2">
+  <w:abstractNum w:abstractNumId="2" w15:restartNumberingAfterBreak="0">
     <w:nsid w:val="03131DA5"/>
     <w:multiLevelType w:val="hybridMultilevel"/>
     <w:tmpl w:val="E0BC3746"/>
@@ -3517,7 +3426,7 @@
       </w:pPr>
     </w:lvl>
   </w:abstractNum>
-  <w:abstractNum w:abstractNumId="3">
+  <w:abstractNum w:abstractNumId="3" w15:restartNumberingAfterBreak="0">
     <w:nsid w:val="3B5905BD"/>
     <w:multiLevelType w:val="hybridMultilevel"/>
     <w:tmpl w:val="896A5296"/>
@@ -3636,7 +3545,7 @@
       </w:pPr>
     </w:lvl>
   </w:abstractNum>
-  <w:abstractNum w:abstractNumId="4">
+  <w:abstractNum w:abstractNumId="4" w15:restartNumberingAfterBreak="0">
     <w:nsid w:val="3B9A4C05"/>
     <w:multiLevelType w:val="hybridMultilevel"/>
     <w:tmpl w:val="C8C82F50"/>
@@ -3725,7 +3634,7 @@
       </w:pPr>
     </w:lvl>
   </w:abstractNum>
-  <w:abstractNum w:abstractNumId="5">
+  <w:abstractNum w:abstractNumId="5" w15:restartNumberingAfterBreak="0">
     <w:nsid w:val="43B53072"/>
     <w:multiLevelType w:val="multilevel"/>
     <w:tmpl w:val="9E2CA204"/>
@@ -3820,7 +3729,7 @@
       </w:rPr>
     </w:lvl>
   </w:abstractNum>
-  <w:abstractNum w:abstractNumId="6">
+  <w:abstractNum w:abstractNumId="6" w15:restartNumberingAfterBreak="0">
     <w:nsid w:val="544F258D"/>
     <w:multiLevelType w:val="hybridMultilevel"/>
     <w:tmpl w:val="714011C6"/>
@@ -3933,7 +3842,7 @@
       </w:rPr>
     </w:lvl>
   </w:abstractNum>
-  <w:abstractNum w:abstractNumId="7">
+  <w:abstractNum w:abstractNumId="7" w15:restartNumberingAfterBreak="0">
     <w:nsid w:val="689B5A72"/>
     <w:multiLevelType w:val="hybridMultilevel"/>
     <w:tmpl w:val="2C60D9EA"/>
@@ -4052,7 +3961,7 @@
       </w:pPr>
     </w:lvl>
   </w:abstractNum>
-  <w:abstractNum w:abstractNumId="8">
+  <w:abstractNum w:abstractNumId="8" w15:restartNumberingAfterBreak="0">
     <w:nsid w:val="7452450B"/>
     <w:multiLevelType w:val="hybridMultilevel"/>
     <w:tmpl w:val="233405F6"/>
@@ -4165,7 +4074,7 @@
       </w:rPr>
     </w:lvl>
   </w:abstractNum>
-  <w:abstractNum w:abstractNumId="9">
+  <w:abstractNum w:abstractNumId="9" w15:restartNumberingAfterBreak="0">
     <w:nsid w:val="7CF8011C"/>
     <w:multiLevelType w:val="hybridMultilevel"/>
     <w:tmpl w:val="53B007EC"/>
@@ -4251,7 +4160,7 @@
       </w:pPr>
     </w:lvl>
   </w:abstractNum>
-  <w:abstractNum w:abstractNumId="10">
+  <w:abstractNum w:abstractNumId="10" w15:restartNumberingAfterBreak="0">
     <w:nsid w:val="7F7B53D6"/>
     <w:multiLevelType w:val="hybridMultilevel"/>
     <w:tmpl w:val="1F5A0596"/>
@@ -4404,7 +4313,7 @@
 </file>
 
 <file path=word/styles.xml><?xml version="1.0" encoding="utf-8"?>
-<w:styles xmlns:mc="http://schemas.openxmlformats.org/markup-compatibility/2006" xmlns:r="http://schemas.openxmlformats.org/officeDocument/2006/relationships" xmlns:w="http://schemas.openxmlformats.org/wordprocessingml/2006/main" xmlns:w14="http://schemas.microsoft.com/office/word/2010/wordml" xmlns:w15="http://schemas.microsoft.com/office/word/2012/wordml" mc:Ignorable="w14 w15">
+<w:styles xmlns:mc="http://schemas.openxmlformats.org/markup-compatibility/2006" xmlns:r="http://schemas.openxmlformats.org/officeDocument/2006/relationships" xmlns:w="http://schemas.openxmlformats.org/wordprocessingml/2006/main" xmlns:w14="http://schemas.microsoft.com/office/word/2010/wordml" xmlns:w15="http://schemas.microsoft.com/office/word/2012/wordml" xmlns:w16cid="http://schemas.microsoft.com/office/word/2016/wordml/cid" xmlns:w16se="http://schemas.microsoft.com/office/word/2015/wordml/symex" mc:Ignorable="w14 w15 w16se w16cid">
   <w:docDefaults>
     <w:rPrDefault>
       <w:rPr>
@@ -4414,7 +4323,7 @@
     </w:rPrDefault>
     <w:pPrDefault/>
   </w:docDefaults>
-  <w:latentStyles w:defLockedState="0" w:defUIPriority="99" w:defSemiHidden="0" w:defUnhideWhenUsed="0" w:defQFormat="0" w:count="382">
+  <w:latentStyles w:defLockedState="0" w:defUIPriority="99" w:defSemiHidden="0" w:defUnhideWhenUsed="0" w:defQFormat="0" w:count="375">
     <w:lsdException w:name="Normal" w:uiPriority="0" w:qFormat="1"/>
     <w:lsdException w:name="heading 1" w:uiPriority="9" w:qFormat="1"/>
     <w:lsdException w:name="heading 2" w:semiHidden="1" w:uiPriority="9" w:unhideWhenUsed="1" w:qFormat="1"/>
@@ -4571,15 +4480,6 @@
     <w:lsdException w:name="Balloon Text" w:semiHidden="1" w:unhideWhenUsed="1"/>
     <w:lsdException w:name="Table Grid" w:uiPriority="59"/>
     <w:lsdException w:name="Table Theme" w:semiHidden="1" w:unhideWhenUsed="1"/>
-    <w:lsdException w:name="Note Level 1" w:semiHidden="1"/>
-    <w:lsdException w:name="Note Level 2" w:uiPriority="1" w:qFormat="1"/>
-    <w:lsdException w:name="Note Level 3" w:uiPriority="60"/>
-    <w:lsdException w:name="Note Level 4" w:uiPriority="61"/>
-    <w:lsdException w:name="Note Level 5" w:uiPriority="62"/>
-    <w:lsdException w:name="Note Level 6" w:uiPriority="63"/>
-    <w:lsdException w:name="Note Level 7" w:uiPriority="64"/>
-    <w:lsdException w:name="Note Level 8" w:uiPriority="65"/>
-    <w:lsdException w:name="Note Level 9" w:uiPriority="66"/>
     <w:lsdException w:name="Placeholder Text" w:uiPriority="67"/>
     <w:lsdException w:name="No Spacing" w:uiPriority="68"/>
     <w:lsdException w:name="Light Shading" w:uiPriority="69"/>

</xml_diff>